<commit_message>
Change Pres Day to Labor Day
</commit_message>
<xml_diff>
--- a/calendars/F22-Stat216_Calendar.docx
+++ b/calendars/F22-Stat216_Calendar.docx
@@ -1,6 +1,6 @@
 
 <file path=word/document.xml><?xml version="1.0" encoding="utf-8"?>
-<w:document xmlns:wpc="http://schemas.microsoft.com/office/word/2010/wordprocessingCanvas" xmlns:cx="http://schemas.microsoft.com/office/drawing/2014/chartex" xmlns:cx1="http://schemas.microsoft.com/office/drawing/2015/9/8/chartex" xmlns:cx2="http://schemas.microsoft.com/office/drawing/2015/10/21/chartex" xmlns:cx3="http://schemas.microsoft.com/office/drawing/2016/5/9/chartex" xmlns:cx4="http://schemas.microsoft.com/office/drawing/2016/5/10/chartex" xmlns:cx5="http://schemas.microsoft.com/office/drawing/2016/5/11/chartex" xmlns:cx6="http://schemas.microsoft.com/office/drawing/2016/5/12/chartex" xmlns:cx7="http://schemas.microsoft.com/office/drawing/2016/5/13/chartex" xmlns:cx8="http://schemas.microsoft.com/office/drawing/2016/5/14/chartex" xmlns:mc="http://schemas.openxmlformats.org/markup-compatibility/2006" xmlns:aink="http://schemas.microsoft.com/office/drawing/2016/ink" xmlns:am3d="http://schemas.microsoft.com/office/drawing/2017/model3d" xmlns:o="urn:schemas-microsoft-com:office:office" xmlns:r="http://schemas.openxmlformats.org/officeDocument/2006/relationships" xmlns:m="http://schemas.openxmlformats.org/officeDocument/2006/math" xmlns:v="urn:schemas-microsoft-com:vml" xmlns:wp14="http://schemas.microsoft.com/office/word/2010/wordprocessingDrawing" xmlns:wp="http://schemas.openxmlformats.org/drawingml/2006/wordprocessingDrawing" xmlns:w10="urn:schemas-microsoft-com:office:word" xmlns:w="http://schemas.openxmlformats.org/wordprocessingml/2006/main" xmlns:w14="http://schemas.microsoft.com/office/word/2010/wordml" xmlns:w15="http://schemas.microsoft.com/office/word/2012/wordml" xmlns:w16cex="http://schemas.microsoft.com/office/word/2018/wordml/cex" xmlns:w16cid="http://schemas.microsoft.com/office/word/2016/wordml/cid" xmlns:w16="http://schemas.microsoft.com/office/word/2018/wordml" xmlns:w16sdtdh="http://schemas.microsoft.com/office/word/2020/wordml/sdtdatahash" xmlns:w16se="http://schemas.microsoft.com/office/word/2015/wordml/symex" xmlns:wpg="http://schemas.microsoft.com/office/word/2010/wordprocessingGroup" xmlns:wpi="http://schemas.microsoft.com/office/word/2010/wordprocessingInk" xmlns:wne="http://schemas.microsoft.com/office/word/2006/wordml" xmlns:wps="http://schemas.microsoft.com/office/word/2010/wordprocessingShape" mc:Ignorable="w14 w15 w16se w16cid w16 w16cex w16sdtdh wp14">
+<w:document xmlns:wpc="http://schemas.microsoft.com/office/word/2010/wordprocessingCanvas" xmlns:cx="http://schemas.microsoft.com/office/drawing/2014/chartex" xmlns:cx1="http://schemas.microsoft.com/office/drawing/2015/9/8/chartex" xmlns:cx2="http://schemas.microsoft.com/office/drawing/2015/10/21/chartex" xmlns:cx3="http://schemas.microsoft.com/office/drawing/2016/5/9/chartex" xmlns:cx4="http://schemas.microsoft.com/office/drawing/2016/5/10/chartex" xmlns:cx5="http://schemas.microsoft.com/office/drawing/2016/5/11/chartex" xmlns:cx6="http://schemas.microsoft.com/office/drawing/2016/5/12/chartex" xmlns:cx7="http://schemas.microsoft.com/office/drawing/2016/5/13/chartex" xmlns:cx8="http://schemas.microsoft.com/office/drawing/2016/5/14/chartex" xmlns:mc="http://schemas.openxmlformats.org/markup-compatibility/2006" xmlns:aink="http://schemas.microsoft.com/office/drawing/2016/ink" xmlns:am3d="http://schemas.microsoft.com/office/drawing/2017/model3d" xmlns:o="urn:schemas-microsoft-com:office:office" xmlns:oel="http://schemas.microsoft.com/office/2019/extlst" xmlns:r="http://schemas.openxmlformats.org/officeDocument/2006/relationships" xmlns:m="http://schemas.openxmlformats.org/officeDocument/2006/math" xmlns:v="urn:schemas-microsoft-com:vml" xmlns:wp14="http://schemas.microsoft.com/office/word/2010/wordprocessingDrawing" xmlns:wp="http://schemas.openxmlformats.org/drawingml/2006/wordprocessingDrawing" xmlns:w10="urn:schemas-microsoft-com:office:word" xmlns:w="http://schemas.openxmlformats.org/wordprocessingml/2006/main" xmlns:w14="http://schemas.microsoft.com/office/word/2010/wordml" xmlns:w15="http://schemas.microsoft.com/office/word/2012/wordml" xmlns:w16cex="http://schemas.microsoft.com/office/word/2018/wordml/cex" xmlns:w16cid="http://schemas.microsoft.com/office/word/2016/wordml/cid" xmlns:w16="http://schemas.microsoft.com/office/word/2018/wordml" xmlns:w16sdtdh="http://schemas.microsoft.com/office/word/2020/wordml/sdtdatahash" xmlns:w16se="http://schemas.microsoft.com/office/word/2015/wordml/symex" xmlns:wpg="http://schemas.microsoft.com/office/word/2010/wordprocessingGroup" xmlns:wpi="http://schemas.microsoft.com/office/word/2010/wordprocessingInk" xmlns:wne="http://schemas.microsoft.com/office/word/2006/wordml" xmlns:wps="http://schemas.microsoft.com/office/word/2010/wordprocessingShape" mc:Ignorable="w14 w15 w16se w16cid w16 w16cex w16sdtdh wp14">
   <w:body>
     <w:p>
       <w:pPr>
@@ -159,20 +159,8 @@
           <w:sz w:val="24"/>
           <w:szCs w:val="24"/>
         </w:rPr>
-        <w:t xml:space="preserve"> </w:t>
+        <w:t xml:space="preserve"> Gradescope</w:t>
       </w:r>
-      <w:proofErr w:type="spellStart"/>
-      <w:r>
-        <w:rPr>
-          <w:rFonts w:ascii="Times New Roman" w:hAnsi="Times New Roman" w:cs="Times New Roman"/>
-          <w:i/>
-          <w:iCs/>
-          <w:sz w:val="24"/>
-          <w:szCs w:val="24"/>
-        </w:rPr>
-        <w:t>Gradescope</w:t>
-      </w:r>
-      <w:proofErr w:type="spellEnd"/>
     </w:p>
     <w:p>
       <w:pPr>
@@ -1953,7 +1941,29 @@
                 <w:szCs w:val="24"/>
                 <w:highlight w:val="yellow"/>
               </w:rPr>
-              <w:t>No class – Presidents Day</w:t>
+              <w:t xml:space="preserve">No class – </w:t>
+            </w:r>
+            <w:r>
+              <w:rPr>
+                <w:rFonts w:ascii="Times New Roman" w:eastAsia="Times New Roman" w:hAnsi="Times New Roman" w:cs="Times New Roman"/>
+                <w:b/>
+                <w:bCs/>
+                <w:sz w:val="24"/>
+                <w:szCs w:val="24"/>
+                <w:highlight w:val="yellow"/>
+              </w:rPr>
+              <w:t>Labor</w:t>
+            </w:r>
+            <w:r>
+              <w:rPr>
+                <w:rFonts w:ascii="Times New Roman" w:eastAsia="Times New Roman" w:hAnsi="Times New Roman" w:cs="Times New Roman"/>
+                <w:b/>
+                <w:bCs/>
+                <w:sz w:val="24"/>
+                <w:szCs w:val="24"/>
+                <w:highlight w:val="yellow"/>
+              </w:rPr>
+              <w:t xml:space="preserve"> Day</w:t>
             </w:r>
           </w:p>
           <w:p>
@@ -2156,7 +2166,6 @@
                 <w:szCs w:val="24"/>
               </w:rPr>
             </w:pPr>
-            <w:proofErr w:type="spellStart"/>
             <w:r>
               <w:rPr>
                 <w:rFonts w:ascii="Times New Roman" w:hAnsi="Times New Roman" w:cs="Times New Roman"/>
@@ -2166,19 +2175,7 @@
                 <w:sz w:val="24"/>
                 <w:szCs w:val="24"/>
               </w:rPr>
-              <w:t>Starting_with_R</w:t>
-            </w:r>
-            <w:proofErr w:type="spellEnd"/>
-            <w:r>
-              <w:rPr>
-                <w:rFonts w:ascii="Times New Roman" w:hAnsi="Times New Roman" w:cs="Times New Roman"/>
-                <w:i/>
-                <w:iCs/>
-                <w:color w:val="FF0000"/>
-                <w:sz w:val="24"/>
-                <w:szCs w:val="24"/>
-              </w:rPr>
-              <w:t xml:space="preserve"> (optional)</w:t>
+              <w:t>Starting_with_R (optional)</w:t>
             </w:r>
           </w:p>
           <w:p>
@@ -3221,7 +3218,6 @@
                 <w:szCs w:val="24"/>
               </w:rPr>
             </w:pPr>
-            <w:proofErr w:type="spellStart"/>
             <w:r>
               <w:rPr>
                 <w:rFonts w:ascii="Times New Roman" w:hAnsi="Times New Roman" w:cs="Times New Roman"/>
@@ -3231,7 +3227,6 @@
               </w:rPr>
               <w:t>Islands_Introduction</w:t>
             </w:r>
-            <w:proofErr w:type="spellEnd"/>
           </w:p>
           <w:p>
             <w:pPr>
@@ -7034,7 +7029,6 @@
                 <w:szCs w:val="24"/>
               </w:rPr>
             </w:pPr>
-            <w:proofErr w:type="spellStart"/>
             <w:r>
               <w:rPr>
                 <w:rFonts w:ascii="Times New Roman" w:eastAsia="Times New Roman" w:hAnsi="Times New Roman" w:cs="Times New Roman"/>
@@ -7045,7 +7039,6 @@
               <w:lastRenderedPageBreak/>
               <w:t>Paired_Data</w:t>
             </w:r>
-            <w:proofErr w:type="spellEnd"/>
           </w:p>
           <w:p>
             <w:pPr>
@@ -9047,7 +9040,6 @@
                 <w:szCs w:val="24"/>
               </w:rPr>
             </w:pPr>
-            <w:proofErr w:type="spellStart"/>
             <w:r>
               <w:rPr>
                 <w:rFonts w:ascii="Times New Roman" w:hAnsi="Times New Roman" w:cs="Times New Roman"/>
@@ -9057,7 +9049,6 @@
               </w:rPr>
               <w:t>RelativeRisk</w:t>
             </w:r>
-            <w:proofErr w:type="spellEnd"/>
           </w:p>
           <w:p>
             <w:pPr>
@@ -10122,7 +10113,7 @@
 </file>
 
 <file path=word/numbering.xml><?xml version="1.0" encoding="utf-8"?>
-<w:numbering xmlns:wpc="http://schemas.microsoft.com/office/word/2010/wordprocessingCanvas" xmlns:cx="http://schemas.microsoft.com/office/drawing/2014/chartex" xmlns:cx1="http://schemas.microsoft.com/office/drawing/2015/9/8/chartex" xmlns:cx2="http://schemas.microsoft.com/office/drawing/2015/10/21/chartex" xmlns:cx3="http://schemas.microsoft.com/office/drawing/2016/5/9/chartex" xmlns:cx4="http://schemas.microsoft.com/office/drawing/2016/5/10/chartex" xmlns:cx5="http://schemas.microsoft.com/office/drawing/2016/5/11/chartex" xmlns:cx6="http://schemas.microsoft.com/office/drawing/2016/5/12/chartex" xmlns:cx7="http://schemas.microsoft.com/office/drawing/2016/5/13/chartex" xmlns:cx8="http://schemas.microsoft.com/office/drawing/2016/5/14/chartex" xmlns:mc="http://schemas.openxmlformats.org/markup-compatibility/2006" xmlns:aink="http://schemas.microsoft.com/office/drawing/2016/ink" xmlns:am3d="http://schemas.microsoft.com/office/drawing/2017/model3d" xmlns:o="urn:schemas-microsoft-com:office:office" xmlns:r="http://schemas.openxmlformats.org/officeDocument/2006/relationships" xmlns:m="http://schemas.openxmlformats.org/officeDocument/2006/math" xmlns:v="urn:schemas-microsoft-com:vml" xmlns:wp14="http://schemas.microsoft.com/office/word/2010/wordprocessingDrawing" xmlns:wp="http://schemas.openxmlformats.org/drawingml/2006/wordprocessingDrawing" xmlns:w10="urn:schemas-microsoft-com:office:word" xmlns:w="http://schemas.openxmlformats.org/wordprocessingml/2006/main" xmlns:w14="http://schemas.microsoft.com/office/word/2010/wordml" xmlns:w15="http://schemas.microsoft.com/office/word/2012/wordml" xmlns:w16cex="http://schemas.microsoft.com/office/word/2018/wordml/cex" xmlns:w16cid="http://schemas.microsoft.com/office/word/2016/wordml/cid" xmlns:w16="http://schemas.microsoft.com/office/word/2018/wordml" xmlns:w16sdtdh="http://schemas.microsoft.com/office/word/2020/wordml/sdtdatahash" xmlns:w16se="http://schemas.microsoft.com/office/word/2015/wordml/symex" xmlns:wpg="http://schemas.microsoft.com/office/word/2010/wordprocessingGroup" xmlns:wpi="http://schemas.microsoft.com/office/word/2010/wordprocessingInk" xmlns:wne="http://schemas.microsoft.com/office/word/2006/wordml" xmlns:wps="http://schemas.microsoft.com/office/word/2010/wordprocessingShape" mc:Ignorable="w14 w15 w16se w16cid w16 w16cex w16sdtdh wp14">
+<w:numbering xmlns:wpc="http://schemas.microsoft.com/office/word/2010/wordprocessingCanvas" xmlns:cx="http://schemas.microsoft.com/office/drawing/2014/chartex" xmlns:cx1="http://schemas.microsoft.com/office/drawing/2015/9/8/chartex" xmlns:cx2="http://schemas.microsoft.com/office/drawing/2015/10/21/chartex" xmlns:cx3="http://schemas.microsoft.com/office/drawing/2016/5/9/chartex" xmlns:cx4="http://schemas.microsoft.com/office/drawing/2016/5/10/chartex" xmlns:cx5="http://schemas.microsoft.com/office/drawing/2016/5/11/chartex" xmlns:cx6="http://schemas.microsoft.com/office/drawing/2016/5/12/chartex" xmlns:cx7="http://schemas.microsoft.com/office/drawing/2016/5/13/chartex" xmlns:cx8="http://schemas.microsoft.com/office/drawing/2016/5/14/chartex" xmlns:mc="http://schemas.openxmlformats.org/markup-compatibility/2006" xmlns:aink="http://schemas.microsoft.com/office/drawing/2016/ink" xmlns:am3d="http://schemas.microsoft.com/office/drawing/2017/model3d" xmlns:o="urn:schemas-microsoft-com:office:office" xmlns:oel="http://schemas.microsoft.com/office/2019/extlst" xmlns:r="http://schemas.openxmlformats.org/officeDocument/2006/relationships" xmlns:m="http://schemas.openxmlformats.org/officeDocument/2006/math" xmlns:v="urn:schemas-microsoft-com:vml" xmlns:wp14="http://schemas.microsoft.com/office/word/2010/wordprocessingDrawing" xmlns:wp="http://schemas.openxmlformats.org/drawingml/2006/wordprocessingDrawing" xmlns:w10="urn:schemas-microsoft-com:office:word" xmlns:w="http://schemas.openxmlformats.org/wordprocessingml/2006/main" xmlns:w14="http://schemas.microsoft.com/office/word/2010/wordml" xmlns:w15="http://schemas.microsoft.com/office/word/2012/wordml" xmlns:w16cex="http://schemas.microsoft.com/office/word/2018/wordml/cex" xmlns:w16cid="http://schemas.microsoft.com/office/word/2016/wordml/cid" xmlns:w16="http://schemas.microsoft.com/office/word/2018/wordml" xmlns:w16sdtdh="http://schemas.microsoft.com/office/word/2020/wordml/sdtdatahash" xmlns:w16se="http://schemas.microsoft.com/office/word/2015/wordml/symex" xmlns:wpg="http://schemas.microsoft.com/office/word/2010/wordprocessingGroup" xmlns:wpi="http://schemas.microsoft.com/office/word/2010/wordprocessingInk" xmlns:wne="http://schemas.microsoft.com/office/word/2006/wordml" xmlns:wps="http://schemas.microsoft.com/office/word/2010/wordprocessingShape" mc:Ignorable="w14 w15 w16se w16cid w16 w16cex w16sdtdh wp14">
   <w:abstractNum w:abstractNumId="0" w15:restartNumberingAfterBreak="0">
     <w:nsid w:val="29795279"/>
     <w:multiLevelType w:val="hybridMultilevel"/>
@@ -10562,13 +10553,13 @@
       </w:rPr>
     </w:lvl>
   </w:abstractNum>
-  <w:num w:numId="1">
+  <w:num w:numId="1" w16cid:durableId="1708023494">
     <w:abstractNumId w:val="1"/>
   </w:num>
-  <w:num w:numId="2">
+  <w:num w:numId="2" w16cid:durableId="1404376441">
     <w:abstractNumId w:val="0"/>
   </w:num>
-  <w:num w:numId="3">
+  <w:num w:numId="3" w16cid:durableId="1649702399">
     <w:abstractNumId w:val="2"/>
   </w:num>
 </w:numbering>
@@ -11437,12 +11428,9 @@
 </file>
 
 <file path=customXml/item1.xml><?xml version="1.0" encoding="utf-8"?>
-<?mso-contentType ?>
-<FormTemplates xmlns="http://schemas.microsoft.com/sharepoint/v3/contenttype/forms">
-  <Display>DocumentLibraryForm</Display>
-  <Edit>DocumentLibraryForm</Edit>
-  <New>DocumentLibraryForm</New>
-</FormTemplates>
+<p:properties xmlns:p="http://schemas.microsoft.com/office/2006/metadata/properties" xmlns:xsi="http://www.w3.org/2001/XMLSchema-instance" xmlns:pc="http://schemas.microsoft.com/office/infopath/2007/PartnerControls">
+  <documentManagement/>
+</p:properties>
 </file>
 
 <file path=customXml/item2.xml><?xml version="1.0" encoding="utf-8"?>
@@ -11578,15 +11566,19 @@
 </file>
 
 <file path=customXml/item3.xml><?xml version="1.0" encoding="utf-8"?>
-<p:properties xmlns:p="http://schemas.microsoft.com/office/2006/metadata/properties" xmlns:xsi="http://www.w3.org/2001/XMLSchema-instance" xmlns:pc="http://schemas.microsoft.com/office/infopath/2007/PartnerControls">
-  <documentManagement/>
-</p:properties>
+<?mso-contentType ?>
+<FormTemplates xmlns="http://schemas.microsoft.com/sharepoint/v3/contenttype/forms">
+  <Display>DocumentLibraryForm</Display>
+  <Edit>DocumentLibraryForm</Edit>
+  <New>DocumentLibraryForm</New>
+</FormTemplates>
 </file>
 
 <file path=customXml/itemProps1.xml><?xml version="1.0" encoding="utf-8"?>
-<ds:datastoreItem xmlns:ds="http://schemas.openxmlformats.org/officeDocument/2006/customXml" ds:itemID="{73898C2B-C96D-434F-A1B6-6069F656FA6D}">
+<ds:datastoreItem xmlns:ds="http://schemas.openxmlformats.org/officeDocument/2006/customXml" ds:itemID="{36ACC8F3-6E63-4670-B73D-DE1280E8DB8D}">
   <ds:schemaRefs>
-    <ds:schemaRef ds:uri="http://schemas.microsoft.com/sharepoint/v3/contenttype/forms"/>
+    <ds:schemaRef ds:uri="http://schemas.microsoft.com/office/2006/metadata/properties"/>
+    <ds:schemaRef ds:uri="http://schemas.microsoft.com/office/infopath/2007/PartnerControls"/>
   </ds:schemaRefs>
 </ds:datastoreItem>
 </file>
@@ -11610,17 +11602,9 @@
 </file>
 
 <file path=customXml/itemProps3.xml><?xml version="1.0" encoding="utf-8"?>
-<ds:datastoreItem xmlns:ds="http://schemas.openxmlformats.org/officeDocument/2006/customXml" ds:itemID="{36ACC8F3-6E63-4670-B73D-DE1280E8DB8D}">
+<ds:datastoreItem xmlns:ds="http://schemas.openxmlformats.org/officeDocument/2006/customXml" ds:itemID="{73898C2B-C96D-434F-A1B6-6069F656FA6D}">
   <ds:schemaRefs>
-    <ds:schemaRef ds:uri="http://schemas.microsoft.com/office/2006/documentManagement/types"/>
-    <ds:schemaRef ds:uri="http://purl.org/dc/terms/"/>
-    <ds:schemaRef ds:uri="http://purl.org/dc/elements/1.1/"/>
-    <ds:schemaRef ds:uri="http://schemas.openxmlformats.org/package/2006/metadata/core-properties"/>
-    <ds:schemaRef ds:uri="7a494ea9-5c76-4b6d-9fd1-0b14ddec65d9"/>
-    <ds:schemaRef ds:uri="http://schemas.microsoft.com/office/infopath/2007/PartnerControls"/>
-    <ds:schemaRef ds:uri="http://schemas.microsoft.com/office/2006/metadata/properties"/>
-    <ds:schemaRef ds:uri="http://www.w3.org/XML/1998/namespace"/>
-    <ds:schemaRef ds:uri="http://purl.org/dc/dcmitype/"/>
+    <ds:schemaRef ds:uri="http://schemas.microsoft.com/sharepoint/v3/contenttype/forms"/>
   </ds:schemaRefs>
 </ds:datastoreItem>
 </file>
</xml_diff>

<commit_message>
Draft Spring 23 Calendar
</commit_message>
<xml_diff>
--- a/calendars/F22-Stat216_Calendar.docx
+++ b/calendars/F22-Stat216_Calendar.docx
@@ -38,7 +38,7 @@
           <w:sz w:val="24"/>
           <w:szCs w:val="24"/>
         </w:rPr>
-        <w:t>Fall</w:t>
+        <w:t>Spring</w:t>
       </w:r>
       <w:r>
         <w:rPr>
@@ -11428,9 +11428,12 @@
 </file>
 
 <file path=customXml/item1.xml><?xml version="1.0" encoding="utf-8"?>
-<p:properties xmlns:p="http://schemas.microsoft.com/office/2006/metadata/properties" xmlns:xsi="http://www.w3.org/2001/XMLSchema-instance" xmlns:pc="http://schemas.microsoft.com/office/infopath/2007/PartnerControls">
-  <documentManagement/>
-</p:properties>
+<?mso-contentType ?>
+<FormTemplates xmlns="http://schemas.microsoft.com/sharepoint/v3/contenttype/forms">
+  <Display>DocumentLibraryForm</Display>
+  <Edit>DocumentLibraryForm</Edit>
+  <New>DocumentLibraryForm</New>
+</FormTemplates>
 </file>
 
 <file path=customXml/item2.xml><?xml version="1.0" encoding="utf-8"?>
@@ -11566,19 +11569,15 @@
 </file>
 
 <file path=customXml/item3.xml><?xml version="1.0" encoding="utf-8"?>
-<?mso-contentType ?>
-<FormTemplates xmlns="http://schemas.microsoft.com/sharepoint/v3/contenttype/forms">
-  <Display>DocumentLibraryForm</Display>
-  <Edit>DocumentLibraryForm</Edit>
-  <New>DocumentLibraryForm</New>
-</FormTemplates>
+<p:properties xmlns:p="http://schemas.microsoft.com/office/2006/metadata/properties" xmlns:xsi="http://www.w3.org/2001/XMLSchema-instance" xmlns:pc="http://schemas.microsoft.com/office/infopath/2007/PartnerControls">
+  <documentManagement/>
+</p:properties>
 </file>
 
 <file path=customXml/itemProps1.xml><?xml version="1.0" encoding="utf-8"?>
-<ds:datastoreItem xmlns:ds="http://schemas.openxmlformats.org/officeDocument/2006/customXml" ds:itemID="{36ACC8F3-6E63-4670-B73D-DE1280E8DB8D}">
+<ds:datastoreItem xmlns:ds="http://schemas.openxmlformats.org/officeDocument/2006/customXml" ds:itemID="{73898C2B-C96D-434F-A1B6-6069F656FA6D}">
   <ds:schemaRefs>
-    <ds:schemaRef ds:uri="http://schemas.microsoft.com/office/2006/metadata/properties"/>
-    <ds:schemaRef ds:uri="http://schemas.microsoft.com/office/infopath/2007/PartnerControls"/>
+    <ds:schemaRef ds:uri="http://schemas.microsoft.com/sharepoint/v3/contenttype/forms"/>
   </ds:schemaRefs>
 </ds:datastoreItem>
 </file>
@@ -11602,9 +11601,10 @@
 </file>
 
 <file path=customXml/itemProps3.xml><?xml version="1.0" encoding="utf-8"?>
-<ds:datastoreItem xmlns:ds="http://schemas.openxmlformats.org/officeDocument/2006/customXml" ds:itemID="{73898C2B-C96D-434F-A1B6-6069F656FA6D}">
+<ds:datastoreItem xmlns:ds="http://schemas.openxmlformats.org/officeDocument/2006/customXml" ds:itemID="{36ACC8F3-6E63-4670-B73D-DE1280E8DB8D}">
   <ds:schemaRefs>
-    <ds:schemaRef ds:uri="http://schemas.microsoft.com/sharepoint/v3/contenttype/forms"/>
+    <ds:schemaRef ds:uri="http://schemas.microsoft.com/office/2006/metadata/properties"/>
+    <ds:schemaRef ds:uri="http://schemas.microsoft.com/office/infopath/2007/PartnerControls"/>
   </ds:schemaRefs>
 </ds:datastoreItem>
 </file>
</xml_diff>